<commit_message>
Update: resume files (#6)
</commit_message>
<xml_diff>
--- a/resume/CV - Roberto Hatiro - Cientista de Dados.docx
+++ b/resume/CV - Roberto Hatiro - Cientista de Dados.docx
@@ -165,17 +165,7 @@
                   <w:iCs/>
                   <w:u w:val="none"/>
                 </w:rPr>
-                <w:t>https://github.com/rhatir</w:t>
-              </w:r>
-              <w:r>
-                <w:rPr>
-                  <w:rStyle w:val="Hyperlink"/>
-                  <w:rFonts w:cs="Arial"/>
-                  <w:i/>
-                  <w:iCs/>
-                  <w:u w:val="none"/>
-                </w:rPr>
-                <w:t>o</w:t>
+                <w:t>https://github.com/rhatiro</w:t>
               </w:r>
             </w:hyperlink>
           </w:p>
@@ -280,6 +270,12 @@
               <w:rPr>
                 <w:rFonts w:eastAsia="Tahoma" w:cs="Arial"/>
               </w:rPr>
+              <w:t xml:space="preserve"> (Centro)</w:t>
+            </w:r>
+            <w:r>
+              <w:rPr>
+                <w:rFonts w:eastAsia="Tahoma" w:cs="Arial"/>
+              </w:rPr>
               <w:t xml:space="preserve"> – </w:t>
             </w:r>
             <w:r>
@@ -410,7 +406,25 @@
         <w:rPr>
           <w:rFonts w:eastAsia="Tahoma" w:cs="Arial"/>
         </w:rPr>
-        <w:t>Estudante de Ciência de Dados em transição de carreira, com formação superior em Comunicação Social.</w:t>
+        <w:t>Profissional com carreira em evolução na área de ciência de dados por meio de curso</w:t>
+      </w:r>
+      <w:r>
+        <w:rPr>
+          <w:rFonts w:eastAsia="Tahoma" w:cs="Arial"/>
+        </w:rPr>
+        <w:t>s</w:t>
+      </w:r>
+      <w:r>
+        <w:rPr>
+          <w:rFonts w:eastAsia="Tahoma" w:cs="Arial"/>
+        </w:rPr>
+        <w:t xml:space="preserve"> em andamento</w:t>
+      </w:r>
+      <w:r>
+        <w:rPr>
+          <w:rFonts w:eastAsia="Tahoma" w:cs="Arial"/>
+        </w:rPr>
+        <w:t>;</w:t>
       </w:r>
     </w:p>
     <w:p>
@@ -518,7 +532,13 @@
         <w:rPr>
           <w:rFonts w:eastAsia="Tahoma" w:cs="Arial"/>
         </w:rPr>
-        <w:t xml:space="preserve"> Notebook.</w:t>
+        <w:t xml:space="preserve"> Notebook</w:t>
+      </w:r>
+      <w:r>
+        <w:rPr>
+          <w:rFonts w:eastAsia="Tahoma" w:cs="Arial"/>
+        </w:rPr>
+        <w:t>;</w:t>
       </w:r>
     </w:p>
     <w:p>
@@ -550,7 +570,19 @@
         <w:rPr>
           <w:rFonts w:eastAsia="Tahoma" w:cs="Arial"/>
         </w:rPr>
-        <w:t xml:space="preserve"> em análise exploratória</w:t>
+        <w:t xml:space="preserve"> em análise </w:t>
+      </w:r>
+      <w:r>
+        <w:rPr>
+          <w:rFonts w:eastAsia="Tahoma" w:cs="Arial"/>
+        </w:rPr>
+        <w:t>descritiva/</w:t>
+      </w:r>
+      <w:r>
+        <w:rPr>
+          <w:rFonts w:eastAsia="Tahoma" w:cs="Arial"/>
+        </w:rPr>
+        <w:t>exploratória</w:t>
       </w:r>
       <w:r>
         <w:rPr>
@@ -612,7 +644,19 @@
         <w:rPr>
           <w:rFonts w:eastAsia="Tahoma" w:cs="Arial"/>
         </w:rPr>
-        <w:t xml:space="preserve"> através de </w:t>
+        <w:t xml:space="preserve"> </w:t>
+      </w:r>
+      <w:r>
+        <w:rPr>
+          <w:rFonts w:eastAsia="Tahoma" w:cs="Arial"/>
+        </w:rPr>
+        <w:t>juntamente com</w:t>
+      </w:r>
+      <w:r>
+        <w:rPr>
+          <w:rFonts w:eastAsia="Tahoma" w:cs="Arial"/>
+        </w:rPr>
+        <w:t xml:space="preserve"> </w:t>
       </w:r>
       <w:proofErr w:type="spellStart"/>
       <w:r>
@@ -646,7 +690,13 @@
         <w:rPr>
           <w:rFonts w:eastAsia="Tahoma" w:cs="Arial"/>
         </w:rPr>
-        <w:t xml:space="preserve"> com </w:t>
+        <w:t xml:space="preserve"> </w:t>
+      </w:r>
+      <w:r>
+        <w:rPr>
+          <w:rFonts w:eastAsia="Tahoma" w:cs="Arial"/>
+        </w:rPr>
+        <w:t xml:space="preserve">via </w:t>
       </w:r>
       <w:proofErr w:type="spellStart"/>
       <w:r>
@@ -660,33 +710,7 @@
         <w:rPr>
           <w:rFonts w:eastAsia="Tahoma" w:cs="Arial"/>
         </w:rPr>
-        <w:t xml:space="preserve">, juntamente com </w:t>
-      </w:r>
-      <w:r>
-        <w:rPr>
-          <w:rFonts w:eastAsia="Tahoma" w:cs="Arial"/>
-        </w:rPr>
-        <w:t xml:space="preserve">controle de versionamento como </w:t>
-      </w:r>
-      <w:proofErr w:type="spellStart"/>
-      <w:r>
-        <w:rPr>
-          <w:rFonts w:eastAsia="Tahoma" w:cs="Arial"/>
-        </w:rPr>
-        <w:t>G</w:t>
-      </w:r>
-      <w:r>
-        <w:rPr>
-          <w:rFonts w:eastAsia="Tahoma" w:cs="Arial"/>
-        </w:rPr>
-        <w:t>it</w:t>
-      </w:r>
-      <w:proofErr w:type="spellEnd"/>
-      <w:r>
-        <w:rPr>
-          <w:rFonts w:eastAsia="Tahoma" w:cs="Arial"/>
-        </w:rPr>
-        <w:t xml:space="preserve"> e GitHub.</w:t>
+        <w:t>;</w:t>
       </w:r>
     </w:p>
     <w:p>
@@ -703,22 +727,27 @@
         </w:rPr>
       </w:pPr>
       <w:r>
-        <w:rPr>
-          <w:rFonts w:eastAsia="Tahoma" w:cs="Arial"/>
-        </w:rPr>
-        <w:t xml:space="preserve">Conceitos de </w:t>
-      </w:r>
-      <w:r>
-        <w:rPr>
-          <w:rFonts w:eastAsia="Tahoma" w:cs="Arial"/>
-        </w:rPr>
-        <w:t xml:space="preserve">aprendizado de máquina </w:t>
-      </w:r>
-      <w:r>
-        <w:rPr>
-          <w:rFonts w:eastAsia="Tahoma" w:cs="Arial"/>
-        </w:rPr>
-        <w:t>e interesse adicional em inteligência artificial.</w:t>
+        <w:t>Familiaridade com a plataforma de serviços em nuvem AWS (</w:t>
+      </w:r>
+      <w:proofErr w:type="spellStart"/>
+      <w:r>
+        <w:t>Amazon</w:t>
+      </w:r>
+      <w:proofErr w:type="spellEnd"/>
+      <w:r>
+        <w:t xml:space="preserve"> Web Services)</w:t>
+      </w:r>
+      <w:r>
+        <w:t xml:space="preserve"> e </w:t>
+      </w:r>
+      <w:r>
+        <w:t xml:space="preserve">os </w:t>
+      </w:r>
+      <w:r>
+        <w:t>serviços</w:t>
+      </w:r>
+      <w:r>
+        <w:t xml:space="preserve"> para computação e análise de dados como S3 e Athena;</w:t>
       </w:r>
     </w:p>
     <w:p>
@@ -735,6 +764,58 @@
         </w:rPr>
       </w:pPr>
       <w:r>
+        <w:t>S</w:t>
+      </w:r>
+      <w:r>
+        <w:t>istema de controle de versão</w:t>
+      </w:r>
+      <w:r>
+        <w:rPr>
+          <w:rFonts w:eastAsia="Tahoma" w:cs="Arial"/>
+        </w:rPr>
+        <w:t xml:space="preserve"> </w:t>
+      </w:r>
+      <w:proofErr w:type="spellStart"/>
+      <w:r>
+        <w:rPr>
+          <w:rFonts w:eastAsia="Tahoma" w:cs="Arial"/>
+        </w:rPr>
+        <w:t>G</w:t>
+      </w:r>
+      <w:r>
+        <w:rPr>
+          <w:rFonts w:eastAsia="Tahoma" w:cs="Arial"/>
+        </w:rPr>
+        <w:t>it</w:t>
+      </w:r>
+      <w:proofErr w:type="spellEnd"/>
+      <w:r>
+        <w:rPr>
+          <w:rFonts w:eastAsia="Tahoma" w:cs="Arial"/>
+        </w:rPr>
+        <w:t xml:space="preserve"> e GitHub</w:t>
+      </w:r>
+      <w:r>
+        <w:rPr>
+          <w:rFonts w:eastAsia="Tahoma" w:cs="Arial"/>
+        </w:rPr>
+        <w:t>;</w:t>
+      </w:r>
+    </w:p>
+    <w:p>
+      <w:pPr>
+        <w:pStyle w:val="PargrafodaLista"/>
+        <w:numPr>
+          <w:ilvl w:val="0"/>
+          <w:numId w:val="8"/>
+        </w:numPr>
+        <w:spacing w:before="40"/>
+        <w:jc w:val="both"/>
+        <w:rPr>
+          <w:rFonts w:eastAsia="Tahoma" w:cs="Arial"/>
+        </w:rPr>
+      </w:pPr>
+      <w:r>
         <w:rPr>
           <w:rFonts w:eastAsia="Tahoma" w:cs="Arial"/>
         </w:rPr>
@@ -772,7 +853,7 @@
         <w:rPr>
           <w:rFonts w:eastAsia="Tahoma" w:cs="Arial"/>
         </w:rPr>
-        <w:t xml:space="preserve"> e frameworks como </w:t>
+        <w:t xml:space="preserve"> e </w:t>
       </w:r>
       <w:proofErr w:type="spellStart"/>
       <w:r>
@@ -1332,15 +1413,47 @@
         <w:jc w:val="both"/>
         <w:rPr>
           <w:rFonts w:eastAsia="Tahoma" w:cs="Arial"/>
-          <w:lang w:val="en-US"/>
-        </w:rPr>
-      </w:pPr>
-      <w:r>
-        <w:rPr>
-          <w:rFonts w:eastAsia="Tahoma" w:cs="Arial"/>
-          <w:lang w:val="en-US"/>
-        </w:rPr>
-        <w:t>Git e GitHub;</w:t>
+        </w:rPr>
+      </w:pPr>
+      <w:proofErr w:type="spellStart"/>
+      <w:r>
+        <w:rPr>
+          <w:rFonts w:eastAsia="Tahoma" w:cs="Arial"/>
+        </w:rPr>
+        <w:t>Amazon</w:t>
+      </w:r>
+      <w:proofErr w:type="spellEnd"/>
+      <w:r>
+        <w:rPr>
+          <w:rFonts w:eastAsia="Tahoma" w:cs="Arial"/>
+        </w:rPr>
+        <w:t xml:space="preserve"> AW</w:t>
+      </w:r>
+      <w:r>
+        <w:rPr>
+          <w:rFonts w:eastAsia="Tahoma" w:cs="Arial"/>
+        </w:rPr>
+        <w:t>S</w:t>
+      </w:r>
+      <w:r>
+        <w:rPr>
+          <w:rFonts w:eastAsia="Tahoma" w:cs="Arial"/>
+        </w:rPr>
+        <w:t xml:space="preserve">, </w:t>
+      </w:r>
+      <w:proofErr w:type="spellStart"/>
+      <w:r>
+        <w:rPr>
+          <w:rFonts w:eastAsia="Tahoma" w:cs="Arial"/>
+        </w:rPr>
+        <w:t>Git</w:t>
+      </w:r>
+      <w:proofErr w:type="spellEnd"/>
+      <w:r>
+        <w:rPr>
+          <w:rFonts w:eastAsia="Tahoma" w:cs="Arial"/>
+        </w:rPr>
+        <w:t xml:space="preserve"> e GitHub;</w:t>
       </w:r>
     </w:p>
     <w:p>
@@ -1354,13 +1467,11 @@
         <w:jc w:val="both"/>
         <w:rPr>
           <w:rFonts w:eastAsia="Tahoma" w:cs="Arial"/>
-          <w:lang w:val="en-US"/>
-        </w:rPr>
-      </w:pPr>
-      <w:r>
-        <w:rPr>
-          <w:rFonts w:eastAsia="Tahoma" w:cs="Arial"/>
-          <w:lang w:val="en-US"/>
+        </w:rPr>
+      </w:pPr>
+      <w:r>
+        <w:rPr>
+          <w:rFonts w:eastAsia="Tahoma" w:cs="Arial"/>
         </w:rPr>
         <w:t>Pacote Office e Adobe;</w:t>
       </w:r>
@@ -1836,14 +1947,6 @@
     </w:p>
     <w:p>
       <w:pPr>
-        <w:rPr>
-          <w:rFonts w:eastAsia="Tahoma" w:cs="Arial"/>
-          <w:b/>
-        </w:rPr>
-      </w:pPr>
-    </w:p>
-    <w:p>
-      <w:pPr>
         <w:pStyle w:val="Ttulo1"/>
         <w:shd w:val="clear" w:color="auto" w:fill="DFDFDF"/>
         <w:tabs>
@@ -1891,53 +1994,18 @@
         </w:rPr>
         <w:tab/>
       </w:r>
-      <w:r>
-        <w:rPr>
-          <w:i/>
-          <w:iCs/>
-        </w:rPr>
-        <w:fldChar w:fldCharType="begin"/>
-      </w:r>
-      <w:r>
-        <w:rPr>
-          <w:i/>
-          <w:iCs/>
-        </w:rPr>
-        <w:instrText>HYPERLINK "https://github.com/rhatiro/certificados"</w:instrText>
-      </w:r>
-      <w:r>
-        <w:rPr>
-          <w:i/>
-          <w:iCs/>
-        </w:rPr>
-      </w:r>
-      <w:r>
-        <w:rPr>
-          <w:i/>
-          <w:iCs/>
-        </w:rPr>
-        <w:fldChar w:fldCharType="separate"/>
-      </w:r>
-      <w:r>
-        <w:rPr>
-          <w:rStyle w:val="Hyperlink"/>
-          <w:rFonts w:eastAsia="Tahoma" w:cs="Arial"/>
-          <w:i/>
-          <w:iCs/>
-          <w:u w:val="none"/>
-        </w:rPr>
-        <w:t>https://github.com/rhatiro/certificados</w:t>
-      </w:r>
-      <w:r>
-        <w:rPr>
-          <w:rStyle w:val="Hyperlink"/>
-          <w:rFonts w:eastAsia="Tahoma" w:cs="Arial"/>
-          <w:i/>
-          <w:iCs/>
-          <w:u w:val="none"/>
-        </w:rPr>
-        <w:fldChar w:fldCharType="end"/>
-      </w:r>
+      <w:hyperlink r:id="rId11" w:history="1">
+        <w:r>
+          <w:rPr>
+            <w:rStyle w:val="Hyperlink"/>
+            <w:rFonts w:eastAsia="Tahoma" w:cs="Arial"/>
+            <w:i/>
+            <w:iCs/>
+            <w:u w:val="none"/>
+          </w:rPr>
+          <w:t>https://github.com/rhatiro/certificados</w:t>
+        </w:r>
+      </w:hyperlink>
     </w:p>
     <w:p>
       <w:pPr>
@@ -2199,312 +2267,28 @@
           <w:rFonts w:eastAsia="Tahoma" w:cs="Arial"/>
           <w:bCs/>
         </w:rPr>
-        <w:t xml:space="preserve">Principais atividades: </w:t>
-      </w:r>
-    </w:p>
-    <w:p>
-      <w:pPr>
-        <w:pStyle w:val="PargrafodaLista"/>
-        <w:numPr>
-          <w:ilvl w:val="1"/>
-          <w:numId w:val="3"/>
-        </w:numPr>
-        <w:tabs>
-          <w:tab w:val="left" w:pos="2552"/>
-        </w:tabs>
-        <w:jc w:val="both"/>
-        <w:rPr>
-          <w:rFonts w:eastAsia="Tahoma" w:cs="Arial"/>
-          <w:bCs/>
-        </w:rPr>
-      </w:pPr>
-      <w:r>
-        <w:rPr>
-          <w:rFonts w:eastAsia="Tahoma" w:cs="Arial"/>
-          <w:bCs/>
-        </w:rPr>
-        <w:t xml:space="preserve">Dimensionamento, montagem e operação dos equipamentos de áudio e vídeo para sonorizações, gravações, transmissões e projeções necessárias de acordo com as demandas da programação e dos eventos internos e externos; </w:t>
-      </w:r>
-    </w:p>
-    <w:p>
-      <w:pPr>
-        <w:pStyle w:val="PargrafodaLista"/>
-        <w:numPr>
-          <w:ilvl w:val="1"/>
-          <w:numId w:val="3"/>
-        </w:numPr>
-        <w:tabs>
-          <w:tab w:val="left" w:pos="2552"/>
-        </w:tabs>
-        <w:jc w:val="both"/>
-        <w:rPr>
-          <w:rFonts w:eastAsia="Tahoma" w:cs="Arial"/>
-          <w:bCs/>
-        </w:rPr>
-      </w:pPr>
-      <w:r>
-        <w:rPr>
-          <w:rFonts w:eastAsia="Tahoma" w:cs="Arial"/>
-          <w:bCs/>
-        </w:rPr>
-        <w:t xml:space="preserve">Gravação, conversão, edição, mixagem, finalização e transferência dos registros de arquivos dos </w:t>
-      </w:r>
-      <w:proofErr w:type="gramStart"/>
-      <w:r>
-        <w:rPr>
-          <w:rFonts w:eastAsia="Tahoma" w:cs="Arial"/>
-          <w:bCs/>
-        </w:rPr>
-        <w:t>concertos</w:t>
-      </w:r>
-      <w:proofErr w:type="gramEnd"/>
-      <w:r>
-        <w:rPr>
-          <w:rFonts w:eastAsia="Tahoma" w:cs="Arial"/>
-          <w:bCs/>
-        </w:rPr>
-        <w:t xml:space="preserve">, aulas, palestras e eventos diversos; </w:t>
-      </w:r>
-    </w:p>
-    <w:p>
-      <w:pPr>
-        <w:pStyle w:val="PargrafodaLista"/>
-        <w:numPr>
-          <w:ilvl w:val="1"/>
-          <w:numId w:val="3"/>
-        </w:numPr>
-        <w:tabs>
-          <w:tab w:val="left" w:pos="2552"/>
-        </w:tabs>
-        <w:jc w:val="both"/>
-        <w:rPr>
-          <w:rFonts w:eastAsia="Tahoma" w:cs="Arial"/>
-          <w:bCs/>
-        </w:rPr>
-      </w:pPr>
-      <w:r>
-        <w:rPr>
-          <w:rFonts w:eastAsia="Tahoma" w:cs="Arial"/>
-          <w:bCs/>
-        </w:rPr>
-        <w:t xml:space="preserve">Gravação, edição e veiculação de vinhetas, locuções off e institucionais durante as programações; </w:t>
-      </w:r>
-    </w:p>
-    <w:p>
-      <w:pPr>
-        <w:pStyle w:val="PargrafodaLista"/>
-        <w:numPr>
-          <w:ilvl w:val="1"/>
-          <w:numId w:val="3"/>
-        </w:numPr>
-        <w:tabs>
-          <w:tab w:val="left" w:pos="2552"/>
-        </w:tabs>
-        <w:jc w:val="both"/>
-        <w:rPr>
-          <w:rFonts w:eastAsia="Tahoma" w:cs="Arial"/>
-          <w:bCs/>
-        </w:rPr>
-      </w:pPr>
-      <w:proofErr w:type="spellStart"/>
-      <w:r>
-        <w:rPr>
-          <w:rFonts w:eastAsia="Tahoma" w:cs="Arial"/>
-          <w:bCs/>
-        </w:rPr>
-        <w:t>Autoração</w:t>
-      </w:r>
-      <w:proofErr w:type="spellEnd"/>
-      <w:r>
-        <w:rPr>
-          <w:rFonts w:eastAsia="Tahoma" w:cs="Arial"/>
-          <w:bCs/>
-        </w:rPr>
-        <w:t xml:space="preserve"> dos arquivos para armazenamento, consulta e fornecimento em mídias físicas e digitais; </w:t>
-      </w:r>
-    </w:p>
-    <w:p>
-      <w:pPr>
-        <w:pStyle w:val="PargrafodaLista"/>
-        <w:numPr>
-          <w:ilvl w:val="1"/>
-          <w:numId w:val="3"/>
-        </w:numPr>
-        <w:tabs>
-          <w:tab w:val="left" w:pos="2552"/>
-        </w:tabs>
-        <w:jc w:val="both"/>
-        <w:rPr>
-          <w:rFonts w:eastAsia="Tahoma" w:cs="Arial"/>
-          <w:bCs/>
-        </w:rPr>
-      </w:pPr>
-      <w:r>
-        <w:rPr>
-          <w:rFonts w:eastAsia="Tahoma" w:cs="Arial"/>
-          <w:bCs/>
-        </w:rPr>
-        <w:t xml:space="preserve">Planejamento e desenvolvimento dos projetos de sonorização, gravação e de melhorias dos sistemas audiovisuais utilizados; </w:t>
-      </w:r>
-    </w:p>
-    <w:p>
-      <w:pPr>
-        <w:pStyle w:val="PargrafodaLista"/>
-        <w:numPr>
-          <w:ilvl w:val="1"/>
-          <w:numId w:val="3"/>
-        </w:numPr>
-        <w:tabs>
-          <w:tab w:val="left" w:pos="2552"/>
-        </w:tabs>
-        <w:jc w:val="both"/>
-        <w:rPr>
-          <w:rFonts w:eastAsia="Tahoma" w:cs="Arial"/>
-          <w:bCs/>
-        </w:rPr>
-      </w:pPr>
-      <w:r>
-        <w:rPr>
-          <w:rFonts w:eastAsia="Tahoma" w:cs="Arial"/>
-          <w:bCs/>
-        </w:rPr>
-        <w:t>Controle, conservação, manutenção e organização dos equipamentos, cabos e acessórios.</w:t>
-      </w:r>
-    </w:p>
-    <w:p>
-      <w:pPr>
-        <w:tabs>
-          <w:tab w:val="left" w:pos="2552"/>
-        </w:tabs>
-        <w:jc w:val="both"/>
-        <w:rPr>
-          <w:rFonts w:eastAsia="Tahoma" w:cs="Arial"/>
-          <w:bCs/>
-        </w:rPr>
-      </w:pPr>
-    </w:p>
-    <w:p>
-      <w:pPr>
-        <w:pBdr>
-          <w:top w:val="nil"/>
-          <w:left w:val="nil"/>
-          <w:bottom w:val="nil"/>
-          <w:right w:val="nil"/>
-          <w:between w:val="nil"/>
-        </w:pBdr>
-        <w:jc w:val="both"/>
-        <w:rPr>
-          <w:rFonts w:eastAsia="Trebuchet MS" w:cs="Arial"/>
-          <w:color w:val="000000"/>
-          <w:u w:val="single"/>
-        </w:rPr>
-      </w:pPr>
-      <w:proofErr w:type="spellStart"/>
-      <w:r>
-        <w:rPr>
-          <w:rFonts w:eastAsia="Trebuchet MS" w:cs="Arial"/>
-          <w:color w:val="000000"/>
-          <w:u w:val="single"/>
-        </w:rPr>
-        <w:t>Medialand</w:t>
-      </w:r>
-      <w:proofErr w:type="spellEnd"/>
-      <w:r>
-        <w:rPr>
-          <w:rFonts w:eastAsia="Trebuchet MS" w:cs="Arial"/>
-          <w:color w:val="000000"/>
-          <w:u w:val="single"/>
-        </w:rPr>
-        <w:t>, São Paulo</w:t>
-      </w:r>
-      <w:r>
-        <w:rPr>
-          <w:rFonts w:eastAsia="Trebuchet MS" w:cs="Arial"/>
-          <w:color w:val="000000"/>
-          <w:u w:val="single"/>
-        </w:rPr>
-        <w:t xml:space="preserve">                                                                                                          </w:t>
-      </w:r>
-      <w:r>
-        <w:rPr>
-          <w:rFonts w:eastAsia="Trebuchet MS" w:cs="Arial"/>
-          <w:i/>
-          <w:iCs/>
-          <w:color w:val="000000"/>
-          <w:u w:val="single"/>
-        </w:rPr>
-        <w:t xml:space="preserve">Novembro/2012 – </w:t>
-      </w:r>
-      <w:proofErr w:type="gramStart"/>
-      <w:r>
-        <w:rPr>
-          <w:rFonts w:eastAsia="Trebuchet MS" w:cs="Arial"/>
-          <w:i/>
-          <w:iCs/>
-          <w:color w:val="000000"/>
-          <w:u w:val="single"/>
-        </w:rPr>
-        <w:t>Março</w:t>
-      </w:r>
-      <w:proofErr w:type="gramEnd"/>
-      <w:r>
-        <w:rPr>
-          <w:rFonts w:eastAsia="Trebuchet MS" w:cs="Arial"/>
-          <w:i/>
-          <w:iCs/>
-          <w:color w:val="000000"/>
-          <w:u w:val="single"/>
-        </w:rPr>
-        <w:t>/2017</w:t>
-      </w:r>
-    </w:p>
-    <w:p>
-      <w:pPr>
-        <w:jc w:val="both"/>
-        <w:rPr>
-          <w:rFonts w:cs="Arial"/>
-          <w:i/>
-        </w:rPr>
-      </w:pPr>
-      <w:r>
-        <w:rPr>
-          <w:rFonts w:cs="Arial"/>
-          <w:i/>
-        </w:rPr>
-        <w:t>(</w:t>
-      </w:r>
-      <w:r>
-        <w:rPr>
-          <w:rFonts w:cs="Arial"/>
-          <w:i/>
-        </w:rPr>
-        <w:t>Pequeno porte</w:t>
-      </w:r>
-      <w:r>
-        <w:rPr>
-          <w:rFonts w:cs="Arial"/>
-          <w:i/>
-        </w:rPr>
-        <w:t>)</w:t>
-      </w:r>
-    </w:p>
-    <w:p>
-      <w:pPr>
-        <w:tabs>
-          <w:tab w:val="left" w:pos="2552"/>
-        </w:tabs>
-        <w:jc w:val="both"/>
-        <w:rPr>
-          <w:rFonts w:eastAsia="Tahoma" w:cs="Arial"/>
-          <w:b/>
-        </w:rPr>
-      </w:pPr>
-      <w:r>
-        <w:rPr>
-          <w:rFonts w:eastAsia="Tahoma" w:cs="Arial"/>
-          <w:b/>
-        </w:rPr>
-        <w:t>Sonoplasta</w:t>
+        <w:t>Gerenciamento de projetos de sonorização, gravação e transmissão, bem como projetos para melhorias dos sistemas audiovisuais e estruturais</w:t>
+      </w:r>
+      <w:r>
+        <w:rPr>
+          <w:rFonts w:eastAsia="Tahoma" w:cs="Arial"/>
+          <w:bCs/>
+        </w:rPr>
+        <w:t>,</w:t>
+      </w:r>
+      <w:r>
+        <w:rPr>
+          <w:rFonts w:eastAsia="Tahoma" w:cs="Arial"/>
+          <w:bCs/>
+        </w:rPr>
+        <w:t xml:space="preserve"> com ênfase nos prazos de finalização e entrega</w:t>
+      </w:r>
+      <w:r>
+        <w:rPr>
+          <w:rFonts w:eastAsia="Tahoma" w:cs="Arial"/>
+          <w:bCs/>
+        </w:rPr>
+        <w:t>;</w:t>
       </w:r>
     </w:p>
     <w:p>
@@ -2524,192 +2308,13 @@
         </w:rPr>
       </w:pPr>
       <w:r>
-        <w:rPr>
-          <w:rFonts w:eastAsia="Tahoma" w:cs="Arial"/>
-          <w:bCs/>
-        </w:rPr>
-        <w:t xml:space="preserve">Principais atividades: </w:t>
-      </w:r>
-    </w:p>
-    <w:p>
-      <w:pPr>
-        <w:pStyle w:val="PargrafodaLista"/>
-        <w:numPr>
-          <w:ilvl w:val="1"/>
-          <w:numId w:val="3"/>
-        </w:numPr>
-        <w:tabs>
-          <w:tab w:val="left" w:pos="2552"/>
-        </w:tabs>
-        <w:jc w:val="both"/>
-        <w:rPr>
-          <w:rFonts w:eastAsia="Tahoma" w:cs="Arial"/>
-          <w:bCs/>
-        </w:rPr>
-      </w:pPr>
-      <w:r>
-        <w:rPr>
-          <w:rFonts w:eastAsia="Tahoma" w:cs="Arial"/>
-          <w:bCs/>
-        </w:rPr>
-        <w:t xml:space="preserve">Responsável pela edição e tratamento de som direto; </w:t>
-      </w:r>
-    </w:p>
-    <w:p>
-      <w:pPr>
-        <w:pStyle w:val="PargrafodaLista"/>
-        <w:numPr>
-          <w:ilvl w:val="1"/>
-          <w:numId w:val="3"/>
-        </w:numPr>
-        <w:tabs>
-          <w:tab w:val="left" w:pos="2552"/>
-        </w:tabs>
-        <w:jc w:val="both"/>
-        <w:rPr>
-          <w:rFonts w:eastAsia="Tahoma" w:cs="Arial"/>
-          <w:bCs/>
-        </w:rPr>
-      </w:pPr>
-      <w:r>
-        <w:rPr>
-          <w:rFonts w:eastAsia="Tahoma" w:cs="Arial"/>
-          <w:bCs/>
-        </w:rPr>
-        <w:t>G</w:t>
-      </w:r>
-      <w:r>
-        <w:rPr>
-          <w:rFonts w:eastAsia="Tahoma" w:cs="Arial"/>
-          <w:bCs/>
-        </w:rPr>
-        <w:t xml:space="preserve">ravação e edição de locução; </w:t>
-      </w:r>
-    </w:p>
-    <w:p>
-      <w:pPr>
-        <w:pStyle w:val="PargrafodaLista"/>
-        <w:numPr>
-          <w:ilvl w:val="1"/>
-          <w:numId w:val="3"/>
-        </w:numPr>
-        <w:tabs>
-          <w:tab w:val="left" w:pos="2552"/>
-        </w:tabs>
-        <w:jc w:val="both"/>
-        <w:rPr>
-          <w:rFonts w:eastAsia="Tahoma" w:cs="Arial"/>
-          <w:bCs/>
-        </w:rPr>
-      </w:pPr>
-      <w:r>
-        <w:rPr>
-          <w:rFonts w:eastAsia="Tahoma" w:cs="Arial"/>
-          <w:bCs/>
-        </w:rPr>
-        <w:t xml:space="preserve">ADR; </w:t>
-      </w:r>
-    </w:p>
-    <w:p>
-      <w:pPr>
-        <w:pStyle w:val="PargrafodaLista"/>
-        <w:numPr>
-          <w:ilvl w:val="1"/>
-          <w:numId w:val="3"/>
-        </w:numPr>
-        <w:tabs>
-          <w:tab w:val="left" w:pos="2552"/>
-        </w:tabs>
-        <w:jc w:val="both"/>
-        <w:rPr>
-          <w:rFonts w:eastAsia="Tahoma" w:cs="Arial"/>
-          <w:bCs/>
-        </w:rPr>
-      </w:pPr>
-      <w:proofErr w:type="spellStart"/>
-      <w:r>
-        <w:rPr>
-          <w:rFonts w:eastAsia="Tahoma" w:cs="Arial"/>
-          <w:bCs/>
-        </w:rPr>
-        <w:t>F</w:t>
-      </w:r>
-      <w:r>
-        <w:rPr>
-          <w:rFonts w:eastAsia="Tahoma" w:cs="Arial"/>
-          <w:bCs/>
-        </w:rPr>
-        <w:t>oley</w:t>
-      </w:r>
-      <w:proofErr w:type="spellEnd"/>
-      <w:r>
-        <w:rPr>
-          <w:rFonts w:eastAsia="Tahoma" w:cs="Arial"/>
-          <w:bCs/>
-        </w:rPr>
-        <w:t xml:space="preserve">; </w:t>
-      </w:r>
-    </w:p>
-    <w:p>
-      <w:pPr>
-        <w:pStyle w:val="PargrafodaLista"/>
-        <w:numPr>
-          <w:ilvl w:val="1"/>
-          <w:numId w:val="3"/>
-        </w:numPr>
-        <w:tabs>
-          <w:tab w:val="left" w:pos="2552"/>
-        </w:tabs>
-        <w:jc w:val="both"/>
-        <w:rPr>
-          <w:rFonts w:eastAsia="Tahoma" w:cs="Arial"/>
-          <w:bCs/>
-        </w:rPr>
-      </w:pPr>
-      <w:r>
-        <w:rPr>
-          <w:rFonts w:eastAsia="Tahoma" w:cs="Arial"/>
-          <w:bCs/>
-        </w:rPr>
-        <w:t>S</w:t>
-      </w:r>
-      <w:r>
-        <w:rPr>
-          <w:rFonts w:eastAsia="Tahoma" w:cs="Arial"/>
-          <w:bCs/>
-        </w:rPr>
-        <w:t xml:space="preserve">onoplastia; </w:t>
-      </w:r>
-    </w:p>
-    <w:p>
-      <w:pPr>
-        <w:pStyle w:val="PargrafodaLista"/>
-        <w:numPr>
-          <w:ilvl w:val="1"/>
-          <w:numId w:val="3"/>
-        </w:numPr>
-        <w:tabs>
-          <w:tab w:val="left" w:pos="2552"/>
-        </w:tabs>
-        <w:jc w:val="both"/>
-        <w:rPr>
-          <w:rFonts w:eastAsia="Tahoma" w:cs="Arial"/>
-          <w:bCs/>
-        </w:rPr>
-      </w:pPr>
-      <w:r>
-        <w:rPr>
-          <w:rFonts w:eastAsia="Tahoma" w:cs="Arial"/>
-          <w:bCs/>
-        </w:rPr>
-        <w:t>M</w:t>
-      </w:r>
-      <w:r>
-        <w:rPr>
-          <w:rFonts w:eastAsia="Tahoma" w:cs="Arial"/>
-          <w:bCs/>
-        </w:rPr>
-        <w:t>ixagem e finalização de todo o conteúdo de áudio dos programas, séries, filmes e documentários, de acordo com os requisitos técnicos específicos para entrega, utilizando o software AVID Pro Tools através da plataforma Macintosh.</w:t>
+        <w:t>Dimensionamento, montagem e operação de equipamentos de áudio e vídeo para eventos e transmissões</w:t>
+      </w:r>
+      <w:r>
+        <w:t>, assim como g</w:t>
+      </w:r>
+      <w:r>
+        <w:t>ravação, edição, conversão, manipulação e transferência dos arquivos para consulta;</w:t>
       </w:r>
     </w:p>
     <w:p>
@@ -2729,18 +2334,17 @@
         </w:rPr>
       </w:pPr>
       <w:r>
-        <w:rPr>
-          <w:rFonts w:eastAsia="Tahoma" w:cs="Arial"/>
-          <w:bCs/>
-        </w:rPr>
-        <w:t xml:space="preserve">Outras atividades: </w:t>
+        <w:t xml:space="preserve">Elaboração e controle de planilhas com dados dos registros </w:t>
+      </w:r>
+      <w:r>
+        <w:t>audiovisuais e demandas diversas da equipe;</w:t>
       </w:r>
     </w:p>
     <w:p>
       <w:pPr>
         <w:pStyle w:val="PargrafodaLista"/>
         <w:numPr>
-          <w:ilvl w:val="1"/>
+          <w:ilvl w:val="0"/>
           <w:numId w:val="3"/>
         </w:numPr>
         <w:tabs>
@@ -2757,6 +2361,418 @@
           <w:rFonts w:eastAsia="Tahoma" w:cs="Arial"/>
           <w:bCs/>
         </w:rPr>
+        <w:t xml:space="preserve">Colaboração </w:t>
+      </w:r>
+      <w:r>
+        <w:rPr>
+          <w:rFonts w:eastAsia="Tahoma" w:cs="Arial"/>
+          <w:bCs/>
+        </w:rPr>
+        <w:t xml:space="preserve">e comunicação clara e eficaz com membros da equipe, clientes externos e </w:t>
+      </w:r>
+      <w:r>
+        <w:rPr>
+          <w:rFonts w:eastAsia="Tahoma" w:cs="Arial"/>
+          <w:bCs/>
+        </w:rPr>
+        <w:t xml:space="preserve">colegas de diferentes departamentos, incluindo músicos, organizadores de eventos, equipes de marketing e administradores de sistemas, para </w:t>
+      </w:r>
+      <w:r>
+        <w:rPr>
+          <w:rFonts w:eastAsia="Tahoma" w:cs="Arial"/>
+          <w:bCs/>
+        </w:rPr>
+        <w:t>entender as necessidades</w:t>
+      </w:r>
+      <w:r>
+        <w:rPr>
+          <w:rFonts w:eastAsia="Tahoma" w:cs="Arial"/>
+          <w:bCs/>
+        </w:rPr>
+        <w:t xml:space="preserve"> </w:t>
+      </w:r>
+      <w:r>
+        <w:rPr>
+          <w:rFonts w:eastAsia="Tahoma" w:cs="Arial"/>
+          <w:bCs/>
+        </w:rPr>
+        <w:t xml:space="preserve">e </w:t>
+      </w:r>
+      <w:r>
+        <w:rPr>
+          <w:rFonts w:eastAsia="Tahoma" w:cs="Arial"/>
+          <w:bCs/>
+        </w:rPr>
+        <w:t xml:space="preserve">garantir que as montagens, operações, gravações e transmissões de eventos fossem concluídas </w:t>
+      </w:r>
+      <w:r>
+        <w:rPr>
+          <w:rFonts w:eastAsia="Tahoma" w:cs="Arial"/>
+          <w:bCs/>
+        </w:rPr>
+        <w:t>dentro do prazo</w:t>
+      </w:r>
+      <w:r>
+        <w:rPr>
+          <w:rFonts w:eastAsia="Tahoma" w:cs="Arial"/>
+          <w:bCs/>
+        </w:rPr>
+        <w:t xml:space="preserve"> </w:t>
+      </w:r>
+      <w:r>
+        <w:rPr>
+          <w:rFonts w:eastAsia="Tahoma" w:cs="Arial"/>
+          <w:bCs/>
+        </w:rPr>
+        <w:t>com sucesso</w:t>
+      </w:r>
+      <w:r>
+        <w:rPr>
+          <w:rFonts w:eastAsia="Tahoma" w:cs="Arial"/>
+          <w:bCs/>
+        </w:rPr>
+        <w:t>;</w:t>
+      </w:r>
+    </w:p>
+    <w:p>
+      <w:pPr>
+        <w:pStyle w:val="PargrafodaLista"/>
+        <w:numPr>
+          <w:ilvl w:val="0"/>
+          <w:numId w:val="3"/>
+        </w:numPr>
+        <w:tabs>
+          <w:tab w:val="left" w:pos="2552"/>
+        </w:tabs>
+        <w:jc w:val="both"/>
+        <w:rPr>
+          <w:rFonts w:eastAsia="Tahoma" w:cs="Arial"/>
+          <w:bCs/>
+        </w:rPr>
+      </w:pPr>
+      <w:r>
+        <w:rPr>
+          <w:rFonts w:eastAsia="Tahoma" w:cs="Arial"/>
+          <w:bCs/>
+        </w:rPr>
+        <w:t>Análise e solução de problemas técnicos em tempo hábil durante as gravações e transmissões de eventos ao vivo</w:t>
+      </w:r>
+      <w:r>
+        <w:rPr>
+          <w:rFonts w:eastAsia="Tahoma" w:cs="Arial"/>
+          <w:bCs/>
+        </w:rPr>
+        <w:t>;</w:t>
+      </w:r>
+    </w:p>
+    <w:p>
+      <w:pPr>
+        <w:pStyle w:val="PargrafodaLista"/>
+        <w:numPr>
+          <w:ilvl w:val="0"/>
+          <w:numId w:val="3"/>
+        </w:numPr>
+        <w:tabs>
+          <w:tab w:val="left" w:pos="2552"/>
+        </w:tabs>
+        <w:jc w:val="both"/>
+        <w:rPr>
+          <w:rFonts w:eastAsia="Tahoma" w:cs="Arial"/>
+          <w:bCs/>
+        </w:rPr>
+      </w:pPr>
+      <w:r>
+        <w:rPr>
+          <w:rFonts w:eastAsia="Tahoma" w:cs="Arial"/>
+          <w:bCs/>
+        </w:rPr>
+        <w:t>Controle, conservação e organização dos equipamentos</w:t>
+      </w:r>
+      <w:r>
+        <w:rPr>
+          <w:rFonts w:eastAsia="Tahoma" w:cs="Arial"/>
+          <w:bCs/>
+        </w:rPr>
+        <w:t xml:space="preserve"> </w:t>
+      </w:r>
+      <w:r>
+        <w:rPr>
+          <w:rFonts w:eastAsia="Tahoma" w:cs="Arial"/>
+          <w:bCs/>
+        </w:rPr>
+        <w:t>e acessórios</w:t>
+      </w:r>
+      <w:r>
+        <w:rPr>
+          <w:rFonts w:eastAsia="Tahoma" w:cs="Arial"/>
+          <w:bCs/>
+        </w:rPr>
+        <w:t>;</w:t>
+      </w:r>
+    </w:p>
+    <w:p>
+      <w:pPr>
+        <w:pStyle w:val="PargrafodaLista"/>
+        <w:numPr>
+          <w:ilvl w:val="0"/>
+          <w:numId w:val="3"/>
+        </w:numPr>
+        <w:tabs>
+          <w:tab w:val="left" w:pos="2552"/>
+        </w:tabs>
+        <w:jc w:val="both"/>
+        <w:rPr>
+          <w:rFonts w:eastAsia="Tahoma" w:cs="Arial"/>
+          <w:bCs/>
+        </w:rPr>
+      </w:pPr>
+      <w:r>
+        <w:rPr>
+          <w:rFonts w:eastAsia="Tahoma" w:cs="Arial"/>
+          <w:bCs/>
+        </w:rPr>
+        <w:t xml:space="preserve">Atualização constante em relação às </w:t>
+      </w:r>
+      <w:r>
+        <w:rPr>
+          <w:rFonts w:eastAsia="Tahoma" w:cs="Arial"/>
+          <w:bCs/>
+        </w:rPr>
+        <w:t>novas tecnologias e tendências em equipamentos audiovisuais</w:t>
+      </w:r>
+      <w:r>
+        <w:rPr>
+          <w:rFonts w:eastAsia="Tahoma" w:cs="Arial"/>
+          <w:bCs/>
+        </w:rPr>
+        <w:t>.</w:t>
+      </w:r>
+    </w:p>
+    <w:p>
+      <w:pPr>
+        <w:tabs>
+          <w:tab w:val="left" w:pos="2552"/>
+        </w:tabs>
+        <w:jc w:val="both"/>
+        <w:rPr>
+          <w:rFonts w:eastAsia="Tahoma" w:cs="Arial"/>
+          <w:bCs/>
+        </w:rPr>
+      </w:pPr>
+    </w:p>
+    <w:p>
+      <w:pPr>
+        <w:pBdr>
+          <w:top w:val="nil"/>
+          <w:left w:val="nil"/>
+          <w:bottom w:val="nil"/>
+          <w:right w:val="nil"/>
+          <w:between w:val="nil"/>
+        </w:pBdr>
+        <w:jc w:val="both"/>
+        <w:rPr>
+          <w:rFonts w:eastAsia="Trebuchet MS" w:cs="Arial"/>
+          <w:color w:val="000000"/>
+          <w:u w:val="single"/>
+        </w:rPr>
+      </w:pPr>
+      <w:proofErr w:type="spellStart"/>
+      <w:r>
+        <w:rPr>
+          <w:rFonts w:eastAsia="Trebuchet MS" w:cs="Arial"/>
+          <w:color w:val="000000"/>
+          <w:u w:val="single"/>
+        </w:rPr>
+        <w:t>Medialand</w:t>
+      </w:r>
+      <w:proofErr w:type="spellEnd"/>
+      <w:r>
+        <w:rPr>
+          <w:rFonts w:eastAsia="Trebuchet MS" w:cs="Arial"/>
+          <w:color w:val="000000"/>
+          <w:u w:val="single"/>
+        </w:rPr>
+        <w:t>, São Paulo</w:t>
+      </w:r>
+      <w:r>
+        <w:rPr>
+          <w:rFonts w:eastAsia="Trebuchet MS" w:cs="Arial"/>
+          <w:color w:val="000000"/>
+          <w:u w:val="single"/>
+        </w:rPr>
+        <w:t xml:space="preserve">                                                                                                          </w:t>
+      </w:r>
+      <w:r>
+        <w:rPr>
+          <w:rFonts w:eastAsia="Trebuchet MS" w:cs="Arial"/>
+          <w:i/>
+          <w:iCs/>
+          <w:color w:val="000000"/>
+          <w:u w:val="single"/>
+        </w:rPr>
+        <w:t xml:space="preserve">Novembro/2012 – </w:t>
+      </w:r>
+      <w:proofErr w:type="gramStart"/>
+      <w:r>
+        <w:rPr>
+          <w:rFonts w:eastAsia="Trebuchet MS" w:cs="Arial"/>
+          <w:i/>
+          <w:iCs/>
+          <w:color w:val="000000"/>
+          <w:u w:val="single"/>
+        </w:rPr>
+        <w:t>Março</w:t>
+      </w:r>
+      <w:proofErr w:type="gramEnd"/>
+      <w:r>
+        <w:rPr>
+          <w:rFonts w:eastAsia="Trebuchet MS" w:cs="Arial"/>
+          <w:i/>
+          <w:iCs/>
+          <w:color w:val="000000"/>
+          <w:u w:val="single"/>
+        </w:rPr>
+        <w:t>/2017</w:t>
+      </w:r>
+    </w:p>
+    <w:p>
+      <w:pPr>
+        <w:jc w:val="both"/>
+        <w:rPr>
+          <w:rFonts w:cs="Arial"/>
+          <w:i/>
+        </w:rPr>
+      </w:pPr>
+      <w:r>
+        <w:rPr>
+          <w:rFonts w:cs="Arial"/>
+          <w:i/>
+        </w:rPr>
+        <w:t>(</w:t>
+      </w:r>
+      <w:r>
+        <w:rPr>
+          <w:rFonts w:cs="Arial"/>
+          <w:i/>
+        </w:rPr>
+        <w:t>Pequeno porte</w:t>
+      </w:r>
+      <w:r>
+        <w:rPr>
+          <w:rFonts w:cs="Arial"/>
+          <w:i/>
+        </w:rPr>
+        <w:t>)</w:t>
+      </w:r>
+    </w:p>
+    <w:p>
+      <w:pPr>
+        <w:tabs>
+          <w:tab w:val="left" w:pos="2552"/>
+        </w:tabs>
+        <w:jc w:val="both"/>
+        <w:rPr>
+          <w:rFonts w:eastAsia="Tahoma" w:cs="Arial"/>
+          <w:b/>
+        </w:rPr>
+      </w:pPr>
+      <w:r>
+        <w:rPr>
+          <w:rFonts w:eastAsia="Tahoma" w:cs="Arial"/>
+          <w:b/>
+        </w:rPr>
+        <w:t>Sonoplasta</w:t>
+      </w:r>
+    </w:p>
+    <w:p>
+      <w:pPr>
+        <w:pStyle w:val="PargrafodaLista"/>
+        <w:numPr>
+          <w:ilvl w:val="0"/>
+          <w:numId w:val="3"/>
+        </w:numPr>
+        <w:tabs>
+          <w:tab w:val="left" w:pos="2552"/>
+        </w:tabs>
+        <w:jc w:val="both"/>
+        <w:rPr>
+          <w:rFonts w:eastAsia="Tahoma" w:cs="Arial"/>
+          <w:bCs/>
+        </w:rPr>
+      </w:pPr>
+      <w:r>
+        <w:rPr>
+          <w:rFonts w:eastAsia="Tahoma" w:cs="Arial"/>
+          <w:bCs/>
+        </w:rPr>
+        <w:t xml:space="preserve">Responsável pela </w:t>
+      </w:r>
+      <w:r>
+        <w:rPr>
+          <w:rFonts w:eastAsia="Tahoma" w:cs="Arial"/>
+          <w:bCs/>
+        </w:rPr>
+        <w:t xml:space="preserve">sonoplastia, </w:t>
+      </w:r>
+      <w:r>
+        <w:rPr>
+          <w:rFonts w:eastAsia="Tahoma" w:cs="Arial"/>
+          <w:bCs/>
+        </w:rPr>
+        <w:t>edição, mixagem e finalização de todo o conteúdo de áudio dos programas, séries, filmes e documentários, de acordo com os requisitos técnicos específicos para entrega</w:t>
+      </w:r>
+      <w:r>
+        <w:rPr>
+          <w:rFonts w:eastAsia="Tahoma" w:cs="Arial"/>
+          <w:bCs/>
+        </w:rPr>
+        <w:t xml:space="preserve"> dentro dos prazos definidos</w:t>
+      </w:r>
+      <w:r>
+        <w:rPr>
+          <w:rFonts w:eastAsia="Tahoma" w:cs="Arial"/>
+          <w:bCs/>
+        </w:rPr>
+        <w:t xml:space="preserve">, utilizando o software AVID Pro Tools através da plataforma </w:t>
+      </w:r>
+      <w:proofErr w:type="spellStart"/>
+      <w:r>
+        <w:rPr>
+          <w:rFonts w:eastAsia="Tahoma" w:cs="Arial"/>
+          <w:bCs/>
+        </w:rPr>
+        <w:t>MacOS</w:t>
+      </w:r>
+      <w:proofErr w:type="spellEnd"/>
+      <w:r>
+        <w:rPr>
+          <w:rFonts w:eastAsia="Tahoma" w:cs="Arial"/>
+          <w:bCs/>
+        </w:rPr>
+        <w:t>;</w:t>
+      </w:r>
+    </w:p>
+    <w:p>
+      <w:pPr>
+        <w:pStyle w:val="PargrafodaLista"/>
+        <w:numPr>
+          <w:ilvl w:val="0"/>
+          <w:numId w:val="3"/>
+        </w:numPr>
+        <w:tabs>
+          <w:tab w:val="left" w:pos="2552"/>
+        </w:tabs>
+        <w:jc w:val="both"/>
+        <w:rPr>
+          <w:rFonts w:eastAsia="Tahoma" w:cs="Arial"/>
+          <w:bCs/>
+        </w:rPr>
+      </w:pPr>
+      <w:r>
+        <w:rPr>
+          <w:rFonts w:eastAsia="Tahoma" w:cs="Arial"/>
+          <w:bCs/>
+        </w:rPr>
         <w:t xml:space="preserve">Assistência geral no setor de pós-produção em edição de vídeo, colorização, conversão de arquivos, legendagem, </w:t>
       </w:r>
       <w:proofErr w:type="spellStart"/>
@@ -2775,37 +2791,19 @@
         </w:rPr>
         <w:t xml:space="preserve"> de mídia, </w:t>
       </w:r>
-      <w:proofErr w:type="spellStart"/>
-      <w:r>
-        <w:rPr>
-          <w:rFonts w:eastAsia="Tahoma" w:cs="Arial"/>
-          <w:bCs/>
-        </w:rPr>
-        <w:t>quality</w:t>
-      </w:r>
-      <w:proofErr w:type="spellEnd"/>
-      <w:r>
-        <w:rPr>
-          <w:rFonts w:eastAsia="Tahoma" w:cs="Arial"/>
-          <w:bCs/>
-        </w:rPr>
-        <w:t xml:space="preserve"> </w:t>
-      </w:r>
-      <w:proofErr w:type="spellStart"/>
-      <w:r>
-        <w:rPr>
-          <w:rFonts w:eastAsia="Tahoma" w:cs="Arial"/>
-          <w:bCs/>
-        </w:rPr>
-        <w:t>control</w:t>
-      </w:r>
-      <w:proofErr w:type="spellEnd"/>
-      <w:r>
-        <w:rPr>
-          <w:rFonts w:eastAsia="Tahoma" w:cs="Arial"/>
-          <w:bCs/>
-        </w:rPr>
-        <w:t xml:space="preserve"> e questões rotineiras de T.I.</w:t>
+      <w:r>
+        <w:rPr>
+          <w:rFonts w:eastAsia="Tahoma" w:cs="Arial"/>
+          <w:bCs/>
+        </w:rPr>
+        <w:t xml:space="preserve">controle de qualidade </w:t>
+      </w:r>
+      <w:r>
+        <w:rPr>
+          <w:rFonts w:eastAsia="Tahoma" w:cs="Arial"/>
+          <w:bCs/>
+        </w:rPr>
+        <w:t>e questões rotineiras de T.I.</w:t>
       </w:r>
     </w:p>
     <w:p>

</xml_diff>

<commit_message>
Update: resume files (#8)
</commit_message>
<xml_diff>
--- a/resume/CV - Roberto Hatiro - Cientista de Dados.docx
+++ b/resume/CV - Roberto Hatiro - Cientista de Dados.docx
@@ -121,40 +121,19 @@
               </w:rPr>
               <w:t xml:space="preserve"> </w:t>
             </w:r>
-            <w:r>
-              <w:fldChar w:fldCharType="begin"/>
-            </w:r>
-            <w:r>
-              <w:rPr>
-                <w:lang w:val="en-US"/>
-              </w:rPr>
-              <w:instrText>HYPERLINK "https://www.linkedin.com/in/rhatiro/"</w:instrText>
-            </w:r>
-            <w:r>
-              <w:fldChar w:fldCharType="separate"/>
-            </w:r>
-            <w:r>
-              <w:rPr>
-                <w:rStyle w:val="Hyperlink"/>
-                <w:rFonts w:cs="Arial"/>
-                <w:i/>
-                <w:iCs/>
-                <w:u w:val="none"/>
-                <w:lang w:val="en-US"/>
-              </w:rPr>
-              <w:t>https://www.linkedin.com/in/rhatiro</w:t>
-            </w:r>
-            <w:r>
-              <w:rPr>
-                <w:rStyle w:val="Hyperlink"/>
-                <w:rFonts w:cs="Arial"/>
-                <w:i/>
-                <w:iCs/>
-                <w:u w:val="none"/>
-                <w:lang w:val="en-US"/>
-              </w:rPr>
-              <w:fldChar w:fldCharType="end"/>
-            </w:r>
+            <w:hyperlink r:id="rId6" w:history="1">
+              <w:r>
+                <w:rPr>
+                  <w:rStyle w:val="Hyperlink"/>
+                  <w:rFonts w:cs="Arial"/>
+                  <w:i/>
+                  <w:iCs/>
+                  <w:u w:val="none"/>
+                  <w:lang w:val="en-US"/>
+                </w:rPr>
+                <w:t>https://www.linkedin.com/in/rhatiro</w:t>
+              </w:r>
+            </w:hyperlink>
           </w:p>
           <w:p>
             <w:pPr>
@@ -177,7 +156,7 @@
               </w:rPr>
               <w:t xml:space="preserve"> </w:t>
             </w:r>
-            <w:hyperlink r:id="rId6" w:history="1">
+            <w:hyperlink r:id="rId7" w:history="1">
               <w:r>
                 <w:rPr>
                   <w:rStyle w:val="Hyperlink"/>
@@ -521,7 +500,19 @@
         <w:rPr>
           <w:rFonts w:eastAsia="Tahoma" w:cs="Arial"/>
         </w:rPr>
-        <w:t xml:space="preserve">, além de familiarização com ambientes de desenvolvimento como </w:t>
+        <w:t xml:space="preserve">, além de </w:t>
+      </w:r>
+      <w:r>
+        <w:rPr>
+          <w:rFonts w:eastAsia="Tahoma" w:cs="Arial"/>
+        </w:rPr>
+        <w:t>familiaridade</w:t>
+      </w:r>
+      <w:r>
+        <w:rPr>
+          <w:rFonts w:eastAsia="Tahoma" w:cs="Arial"/>
+        </w:rPr>
+        <w:t xml:space="preserve"> com ambientes de desenvolvimento como </w:t>
       </w:r>
       <w:r>
         <w:rPr>
@@ -773,7 +764,10 @@
         </w:rPr>
       </w:pPr>
       <w:r>
-        <w:t>Sistema de controle de versão</w:t>
+        <w:rPr>
+          <w:rFonts w:eastAsia="Tahoma" w:cs="Arial"/>
+        </w:rPr>
+        <w:t>Experiência</w:t>
       </w:r>
       <w:r>
         <w:rPr>
@@ -781,25 +775,11 @@
         </w:rPr>
         <w:t xml:space="preserve"> </w:t>
       </w:r>
-      <w:proofErr w:type="spellStart"/>
-      <w:r>
-        <w:rPr>
-          <w:rFonts w:eastAsia="Tahoma" w:cs="Arial"/>
-        </w:rPr>
-        <w:t>G</w:t>
-      </w:r>
-      <w:r>
-        <w:rPr>
-          <w:rFonts w:eastAsia="Tahoma" w:cs="Arial"/>
-        </w:rPr>
-        <w:t>it</w:t>
-      </w:r>
-      <w:proofErr w:type="spellEnd"/>
-      <w:r>
-        <w:rPr>
-          <w:rFonts w:eastAsia="Tahoma" w:cs="Arial"/>
-        </w:rPr>
-        <w:t xml:space="preserve"> e GitHub</w:t>
+      <w:r>
+        <w:rPr>
+          <w:rFonts w:eastAsia="Tahoma" w:cs="Arial"/>
+        </w:rPr>
+        <w:t>com o Sistema de Gerenciamento de Banco de Dados PostgreSQL, incluindo criação e manipulação de tabelas, consultas SQL, e noções de otimização de desempenho</w:t>
       </w:r>
       <w:r>
         <w:rPr>
@@ -822,10 +802,80 @@
         </w:rPr>
       </w:pPr>
       <w:r>
-        <w:rPr>
-          <w:rFonts w:eastAsia="Tahoma" w:cs="Arial"/>
-        </w:rPr>
-        <w:t>Conhecimento complementar em desenvolvimento Front-</w:t>
+        <w:t>Conhecimento sólido em</w:t>
+      </w:r>
+      <w:r>
+        <w:t xml:space="preserve"> s</w:t>
+      </w:r>
+      <w:r>
+        <w:t xml:space="preserve">istema de controle de versão </w:t>
+      </w:r>
+      <w:proofErr w:type="spellStart"/>
+      <w:r>
+        <w:t>Git</w:t>
+      </w:r>
+      <w:proofErr w:type="spellEnd"/>
+      <w:r>
+        <w:t xml:space="preserve"> e GitHub, incluindo gerenciamento de repositórios</w:t>
+      </w:r>
+      <w:r>
+        <w:t xml:space="preserve">, </w:t>
+      </w:r>
+      <w:r>
+        <w:t>versionamento de código</w:t>
+      </w:r>
+      <w:r>
+        <w:t xml:space="preserve">, </w:t>
+      </w:r>
+      <w:r>
+        <w:t>resolução de conflitos</w:t>
+      </w:r>
+      <w:r>
+        <w:t xml:space="preserve"> </w:t>
+      </w:r>
+      <w:r>
+        <w:t>e colaboração em equipe</w:t>
+      </w:r>
+      <w:r>
+        <w:t>;</w:t>
+      </w:r>
+    </w:p>
+    <w:p>
+      <w:pPr>
+        <w:pStyle w:val="PargrafodaLista"/>
+        <w:numPr>
+          <w:ilvl w:val="0"/>
+          <w:numId w:val="8"/>
+        </w:numPr>
+        <w:spacing w:before="40"/>
+        <w:jc w:val="both"/>
+        <w:rPr>
+          <w:rFonts w:eastAsia="Tahoma" w:cs="Arial"/>
+        </w:rPr>
+      </w:pPr>
+      <w:r>
+        <w:rPr>
+          <w:rFonts w:eastAsia="Tahoma" w:cs="Arial"/>
+        </w:rPr>
+        <w:t>Habilidades</w:t>
+      </w:r>
+      <w:r>
+        <w:rPr>
+          <w:rFonts w:eastAsia="Tahoma" w:cs="Arial"/>
+        </w:rPr>
+        <w:t xml:space="preserve"> complementar</w:t>
+      </w:r>
+      <w:r>
+        <w:rPr>
+          <w:rFonts w:eastAsia="Tahoma" w:cs="Arial"/>
+        </w:rPr>
+        <w:t>es</w:t>
+      </w:r>
+      <w:r>
+        <w:rPr>
+          <w:rFonts w:eastAsia="Tahoma" w:cs="Arial"/>
+        </w:rPr>
+        <w:t xml:space="preserve"> em desenvolvimento Front-</w:t>
       </w:r>
       <w:proofErr w:type="spellStart"/>
       <w:r>
@@ -1203,22 +1253,6 @@
           <w:rFonts w:eastAsia="Tahoma" w:cs="Arial"/>
           <w:lang w:val="en-US"/>
         </w:rPr>
-        <w:t xml:space="preserve">, </w:t>
-      </w:r>
-      <w:proofErr w:type="spellStart"/>
-      <w:r>
-        <w:rPr>
-          <w:rFonts w:eastAsia="Tahoma" w:cs="Arial"/>
-          <w:lang w:val="en-US"/>
-        </w:rPr>
-        <w:t>Streamlit</w:t>
-      </w:r>
-      <w:proofErr w:type="spellEnd"/>
-      <w:r>
-        <w:rPr>
-          <w:rFonts w:eastAsia="Tahoma" w:cs="Arial"/>
-          <w:lang w:val="en-US"/>
-        </w:rPr>
         <w:t>;</w:t>
       </w:r>
     </w:p>
@@ -1425,21 +1459,7 @@
         <w:rPr>
           <w:rFonts w:eastAsia="Tahoma" w:cs="Arial"/>
         </w:rPr>
-        <w:t xml:space="preserve">, </w:t>
-      </w:r>
-      <w:proofErr w:type="spellStart"/>
-      <w:r>
-        <w:rPr>
-          <w:rFonts w:eastAsia="Tahoma" w:cs="Arial"/>
-        </w:rPr>
-        <w:t>Git</w:t>
-      </w:r>
-      <w:proofErr w:type="spellEnd"/>
-      <w:r>
-        <w:rPr>
-          <w:rFonts w:eastAsia="Tahoma" w:cs="Arial"/>
-        </w:rPr>
-        <w:t xml:space="preserve"> e GitHub;</w:t>
+        <w:t>;</w:t>
       </w:r>
     </w:p>
     <w:p>
@@ -1459,7 +1479,13 @@
         <w:rPr>
           <w:rFonts w:eastAsia="Tahoma" w:cs="Arial"/>
         </w:rPr>
-        <w:t>Pacote Office e Adobe;</w:t>
+        <w:t>PostgreSQL</w:t>
+      </w:r>
+      <w:r>
+        <w:rPr>
+          <w:rFonts w:eastAsia="Tahoma" w:cs="Arial"/>
+        </w:rPr>
+        <w:t>;</w:t>
       </w:r>
     </w:p>
     <w:p>
@@ -1473,6 +1499,84 @@
         <w:jc w:val="both"/>
         <w:rPr>
           <w:rFonts w:eastAsia="Tahoma" w:cs="Arial"/>
+        </w:rPr>
+      </w:pPr>
+      <w:proofErr w:type="spellStart"/>
+      <w:r>
+        <w:rPr>
+          <w:rFonts w:eastAsia="Tahoma" w:cs="Arial"/>
+          <w:lang w:val="en-US"/>
+        </w:rPr>
+        <w:t>Streamlit</w:t>
+      </w:r>
+      <w:proofErr w:type="spellEnd"/>
+      <w:r>
+        <w:rPr>
+          <w:rFonts w:eastAsia="Tahoma" w:cs="Arial"/>
+          <w:lang w:val="en-US"/>
+        </w:rPr>
+        <w:t>;</w:t>
+      </w:r>
+    </w:p>
+    <w:p>
+      <w:pPr>
+        <w:pStyle w:val="PargrafodaLista"/>
+        <w:numPr>
+          <w:ilvl w:val="0"/>
+          <w:numId w:val="9"/>
+        </w:numPr>
+        <w:spacing w:before="60"/>
+        <w:jc w:val="both"/>
+        <w:rPr>
+          <w:rFonts w:eastAsia="Tahoma" w:cs="Arial"/>
+        </w:rPr>
+      </w:pPr>
+      <w:proofErr w:type="spellStart"/>
+      <w:r>
+        <w:rPr>
+          <w:rFonts w:eastAsia="Tahoma" w:cs="Arial"/>
+        </w:rPr>
+        <w:t>Git</w:t>
+      </w:r>
+      <w:proofErr w:type="spellEnd"/>
+      <w:r>
+        <w:rPr>
+          <w:rFonts w:eastAsia="Tahoma" w:cs="Arial"/>
+        </w:rPr>
+        <w:t xml:space="preserve"> e GitHub;</w:t>
+      </w:r>
+    </w:p>
+    <w:p>
+      <w:pPr>
+        <w:pStyle w:val="PargrafodaLista"/>
+        <w:numPr>
+          <w:ilvl w:val="0"/>
+          <w:numId w:val="9"/>
+        </w:numPr>
+        <w:spacing w:before="60"/>
+        <w:jc w:val="both"/>
+        <w:rPr>
+          <w:rFonts w:eastAsia="Tahoma" w:cs="Arial"/>
+        </w:rPr>
+      </w:pPr>
+      <w:r>
+        <w:rPr>
+          <w:rFonts w:eastAsia="Tahoma" w:cs="Arial"/>
+        </w:rPr>
+        <w:t>Pacote Office e Adobe;</w:t>
+      </w:r>
+    </w:p>
+    <w:p>
+      <w:pPr>
+        <w:pStyle w:val="PargrafodaLista"/>
+        <w:numPr>
+          <w:ilvl w:val="0"/>
+          <w:numId w:val="9"/>
+        </w:numPr>
+        <w:spacing w:before="60"/>
+        <w:jc w:val="both"/>
+        <w:rPr>
+          <w:rFonts w:eastAsia="Tahoma" w:cs="Arial"/>
           <w:lang w:val="en-US"/>
         </w:rPr>
       </w:pPr>
@@ -1530,7 +1634,7 @@
           <w:sz w:val="20"/>
           <w:szCs w:val="20"/>
         </w:rPr>
-        <w:t>PROJETOS RELEVANTES (realizados em cursos)</w:t>
+        <w:t>PROJETOS RELEVANTES</w:t>
       </w:r>
     </w:p>
     <w:p>
@@ -1577,7 +1681,7 @@
           <w:i/>
         </w:rPr>
       </w:pPr>
-      <w:hyperlink r:id="rId7" w:history="1">
+      <w:hyperlink r:id="rId8" w:history="1">
         <w:r>
           <w:rPr>
             <w:rStyle w:val="Hyperlink"/>
@@ -1718,7 +1822,7 @@
           <w:iCs/>
         </w:rPr>
       </w:pPr>
-      <w:hyperlink r:id="rId8" w:history="1">
+      <w:hyperlink r:id="rId9" w:history="1">
         <w:r>
           <w:rPr>
             <w:rStyle w:val="Hyperlink"/>
@@ -1789,9 +1893,9 @@
           <w:bCs/>
           <w:color w:val="000000"/>
           <w:u w:val="single"/>
-        </w:rPr>
-      </w:pPr>
-      <w:proofErr w:type="spellStart"/>
+          <w:lang w:val="en-US"/>
+        </w:rPr>
+      </w:pPr>
       <w:r>
         <w:rPr>
           <w:rFonts w:eastAsia="Trebuchet MS" w:cs="Arial"/>
@@ -1799,20 +1903,149 @@
           <w:bCs/>
           <w:color w:val="000000"/>
           <w:u w:val="single"/>
-        </w:rPr>
-        <w:t>AluraTube</w:t>
-      </w:r>
-      <w:proofErr w:type="spellEnd"/>
-    </w:p>
-    <w:p>
-      <w:pPr>
-        <w:jc w:val="both"/>
-        <w:rPr>
+          <w:lang w:val="en-US"/>
+        </w:rPr>
+        <w:lastRenderedPageBreak/>
+        <w:t>Credit EDA and Analysis</w:t>
+      </w:r>
+    </w:p>
+    <w:p>
+      <w:pPr>
+        <w:jc w:val="both"/>
+        <w:rPr>
+          <w:i/>
+          <w:iCs/>
+          <w:lang w:val="en-US"/>
+        </w:rPr>
+      </w:pPr>
+      <w:hyperlink r:id="rId10" w:history="1">
+        <w:r>
+          <w:rPr>
+            <w:rStyle w:val="Hyperlink"/>
+            <w:i/>
+            <w:iCs/>
+            <w:u w:val="none"/>
+            <w:lang w:val="en-US"/>
+          </w:rPr>
+          <w:t>https://www.kaggle.com/code/robertohatiro/credit-eda-and-analysis</w:t>
+        </w:r>
+      </w:hyperlink>
+    </w:p>
+    <w:p>
+      <w:pPr>
+        <w:jc w:val="both"/>
+        <w:rPr>
+          <w:rStyle w:val="Hyperlink"/>
           <w:rFonts w:cs="Arial"/>
           <w:i/>
-        </w:rPr>
-      </w:pPr>
-      <w:hyperlink r:id="rId9" w:history="1">
+          <w:iCs/>
+          <w:u w:val="none"/>
+          <w:lang w:val="en-US"/>
+        </w:rPr>
+      </w:pPr>
+      <w:hyperlink r:id="rId11" w:history="1">
+        <w:r>
+          <w:rPr>
+            <w:rStyle w:val="Hyperlink"/>
+            <w:i/>
+            <w:iCs/>
+            <w:u w:val="none"/>
+            <w:lang w:val="en-US"/>
+          </w:rPr>
+          <w:t>https://www.kaggle.com/code/robertohatiro/ebac-modulo-10-python-projeto-final</w:t>
+        </w:r>
+      </w:hyperlink>
+    </w:p>
+    <w:p>
+      <w:pPr>
+        <w:pStyle w:val="PargrafodaLista"/>
+        <w:numPr>
+          <w:ilvl w:val="0"/>
+          <w:numId w:val="6"/>
+        </w:numPr>
+        <w:spacing w:line="260" w:lineRule="exact"/>
+        <w:jc w:val="both"/>
+        <w:rPr>
+          <w:rFonts w:cs="Arial"/>
+          <w:color w:val="0D0D0D" w:themeColor="text1" w:themeTint="F2"/>
+          <w:spacing w:val="10"/>
+        </w:rPr>
+      </w:pPr>
+      <w:r>
+        <w:t xml:space="preserve">Projetos de </w:t>
+      </w:r>
+      <w:r>
+        <w:t>análise</w:t>
+      </w:r>
+      <w:r>
+        <w:t xml:space="preserve"> de dados </w:t>
+      </w:r>
+      <w:r>
+        <w:t xml:space="preserve">em Python e SQL </w:t>
+      </w:r>
+      <w:r>
+        <w:t>que envolvem análise descritiva do perfil de clientes e dados de crédito, com o objetivo de avaliar o risco de inadimplência</w:t>
+      </w:r>
+      <w:r>
+        <w:rPr>
+          <w:rFonts w:cs="Arial"/>
+          <w:color w:val="0D0D0D" w:themeColor="text1" w:themeTint="F2"/>
+          <w:spacing w:val="10"/>
+        </w:rPr>
+        <w:t>.</w:t>
+      </w:r>
+    </w:p>
+    <w:p>
+      <w:pPr>
+        <w:spacing w:line="260" w:lineRule="exact"/>
+        <w:jc w:val="both"/>
+        <w:rPr>
+          <w:rFonts w:cs="Arial"/>
+          <w:color w:val="0D0D0D" w:themeColor="text1" w:themeTint="F2"/>
+          <w:spacing w:val="10"/>
+        </w:rPr>
+      </w:pPr>
+    </w:p>
+    <w:p>
+      <w:pPr>
+        <w:pBdr>
+          <w:top w:val="nil"/>
+          <w:left w:val="nil"/>
+          <w:bottom w:val="nil"/>
+          <w:right w:val="nil"/>
+          <w:between w:val="nil"/>
+        </w:pBdr>
+        <w:jc w:val="both"/>
+        <w:rPr>
+          <w:rFonts w:eastAsia="Trebuchet MS" w:cs="Arial"/>
+          <w:b/>
+          <w:bCs/>
+          <w:color w:val="000000"/>
+          <w:u w:val="single"/>
+        </w:rPr>
+      </w:pPr>
+      <w:proofErr w:type="spellStart"/>
+      <w:r>
+        <w:rPr>
+          <w:rFonts w:eastAsia="Trebuchet MS" w:cs="Arial"/>
+          <w:b/>
+          <w:bCs/>
+          <w:color w:val="000000"/>
+          <w:u w:val="single"/>
+        </w:rPr>
+        <w:t>AluraTube</w:t>
+      </w:r>
+      <w:proofErr w:type="spellEnd"/>
+    </w:p>
+    <w:p>
+      <w:pPr>
+        <w:jc w:val="both"/>
+        <w:rPr>
+          <w:rFonts w:cs="Arial"/>
+          <w:i/>
+        </w:rPr>
+      </w:pPr>
+      <w:hyperlink r:id="rId12" w:history="1">
         <w:r>
           <w:rPr>
             <w:rStyle w:val="Hyperlink"/>
@@ -1933,6 +2166,17 @@
     </w:p>
     <w:p>
       <w:pPr>
+        <w:spacing w:line="260" w:lineRule="exact"/>
+        <w:jc w:val="both"/>
+        <w:rPr>
+          <w:rFonts w:cs="Arial"/>
+          <w:color w:val="0D0D0D" w:themeColor="text1" w:themeTint="F2"/>
+          <w:spacing w:val="10"/>
+        </w:rPr>
+      </w:pPr>
+    </w:p>
+    <w:p>
+      <w:pPr>
         <w:pStyle w:val="Ttulo1"/>
         <w:shd w:val="clear" w:color="auto" w:fill="DFDFDF"/>
         <w:tabs>
@@ -1953,7 +2197,6 @@
           <w:sz w:val="20"/>
           <w:szCs w:val="20"/>
         </w:rPr>
-        <w:lastRenderedPageBreak/>
         <w:t>CERTIFICADOS</w:t>
       </w:r>
     </w:p>
@@ -1980,7 +2223,7 @@
         </w:rPr>
         <w:tab/>
       </w:r>
-      <w:hyperlink r:id="rId10" w:history="1">
+      <w:hyperlink r:id="rId13" w:history="1">
         <w:r>
           <w:rPr>
             <w:rStyle w:val="Hyperlink"/>

</xml_diff>

<commit_message>
Update: readme & resume files (#9)
</commit_message>
<xml_diff>
--- a/resume/CV - Roberto Hatiro - Cientista de Dados.docx
+++ b/resume/CV - Roberto Hatiro - Cientista de Dados.docx
@@ -486,6 +486,20 @@
         <w:rPr>
           <w:rFonts w:eastAsia="Tahoma" w:cs="Arial"/>
         </w:rPr>
+        <w:t xml:space="preserve">, </w:t>
+      </w:r>
+      <w:proofErr w:type="spellStart"/>
+      <w:r>
+        <w:rPr>
+          <w:rFonts w:eastAsia="Tahoma" w:cs="Arial"/>
+        </w:rPr>
+        <w:t>Plotly</w:t>
+      </w:r>
+      <w:proofErr w:type="spellEnd"/>
+      <w:r>
+        <w:rPr>
+          <w:rFonts w:eastAsia="Tahoma" w:cs="Arial"/>
+        </w:rPr>
         <w:t xml:space="preserve"> e </w:t>
       </w:r>
       <w:proofErr w:type="spellStart"/>
@@ -802,13 +816,7 @@
         </w:rPr>
       </w:pPr>
       <w:r>
-        <w:t>Conhecimento sólido em</w:t>
-      </w:r>
-      <w:r>
-        <w:t xml:space="preserve"> s</w:t>
-      </w:r>
-      <w:r>
-        <w:t xml:space="preserve">istema de controle de versão </w:t>
+        <w:t xml:space="preserve">Conhecimento sólido em sistema de controle de versão </w:t>
       </w:r>
       <w:proofErr w:type="spellStart"/>
       <w:r>
@@ -816,28 +824,13 @@
       </w:r>
       <w:proofErr w:type="spellEnd"/>
       <w:r>
-        <w:t xml:space="preserve"> e GitHub, incluindo gerenciamento de repositórios</w:t>
-      </w:r>
-      <w:r>
-        <w:t xml:space="preserve">, </w:t>
-      </w:r>
-      <w:r>
-        <w:t>versionamento de código</w:t>
-      </w:r>
-      <w:r>
-        <w:t xml:space="preserve">, </w:t>
-      </w:r>
-      <w:r>
-        <w:t>resolução de conflitos</w:t>
-      </w:r>
-      <w:r>
-        <w:t xml:space="preserve"> </w:t>
-      </w:r>
-      <w:r>
-        <w:t>e colaboração em equipe</w:t>
-      </w:r>
-      <w:r>
-        <w:t>;</w:t>
+        <w:t xml:space="preserve"> e GitHub, incluindo gerenciamento de repositórios, versionamento de código</w:t>
+      </w:r>
+      <w:r>
+        <w:t>, resolução de conflitos</w:t>
+      </w:r>
+      <w:r>
+        <w:t xml:space="preserve"> e colaboração em equipe;</w:t>
       </w:r>
     </w:p>
     <w:p>
@@ -1305,7 +1298,30 @@
           <w:rFonts w:eastAsia="Tahoma" w:cs="Arial"/>
           <w:lang w:val="en-US"/>
         </w:rPr>
-        <w:t xml:space="preserve">y, Pandas, Matplotlib, Seaborn, Scikit-learn, </w:t>
+        <w:t xml:space="preserve">y, Pandas, Matplotlib, Seaborn, </w:t>
+      </w:r>
+      <w:proofErr w:type="spellStart"/>
+      <w:r>
+        <w:rPr>
+          <w:rFonts w:eastAsia="Tahoma" w:cs="Arial"/>
+          <w:lang w:val="en-US"/>
+        </w:rPr>
+        <w:t>Plotly</w:t>
+      </w:r>
+      <w:proofErr w:type="spellEnd"/>
+      <w:r>
+        <w:rPr>
+          <w:rFonts w:eastAsia="Tahoma" w:cs="Arial"/>
+          <w:lang w:val="en-US"/>
+        </w:rPr>
+        <w:t xml:space="preserve">, </w:t>
+      </w:r>
+      <w:r>
+        <w:rPr>
+          <w:rFonts w:eastAsia="Tahoma" w:cs="Arial"/>
+          <w:lang w:val="en-US"/>
+        </w:rPr>
+        <w:t xml:space="preserve">Scikit-learn, </w:t>
       </w:r>
       <w:proofErr w:type="spellStart"/>
       <w:r>
@@ -1972,19 +1988,7 @@
         </w:rPr>
       </w:pPr>
       <w:r>
-        <w:t xml:space="preserve">Projetos de </w:t>
-      </w:r>
-      <w:r>
-        <w:t>análise</w:t>
-      </w:r>
-      <w:r>
-        <w:t xml:space="preserve"> de dados </w:t>
-      </w:r>
-      <w:r>
-        <w:t xml:space="preserve">em Python e SQL </w:t>
-      </w:r>
-      <w:r>
-        <w:t>que envolvem análise descritiva do perfil de clientes e dados de crédito, com o objetivo de avaliar o risco de inadimplência</w:t>
+        <w:t>Projetos de análise de dados em Python e SQL que envolvem análise descritiva do perfil de clientes e dados de crédito, com o objetivo de avaliar o risco de inadimplência</w:t>
       </w:r>
       <w:r>
         <w:rPr>

</xml_diff>